<commit_message>
Added Test cases for People and Player
</commit_message>
<xml_diff>
--- a/People-Player/[Test-Script] People.docx
+++ b/People-Player/[Test-Script] People.docx
@@ -2,25 +2,56 @@
 <file path=word/document.xml><?xml version="1.0" encoding="utf-8"?>
 <w:document xmlns:wpc="http://schemas.microsoft.com/office/word/2010/wordprocessingCanvas" xmlns:cx="http://schemas.microsoft.com/office/drawing/2014/chartex" xmlns:cx1="http://schemas.microsoft.com/office/drawing/2015/9/8/chartex" xmlns:cx2="http://schemas.microsoft.com/office/drawing/2015/10/21/chartex" xmlns:cx3="http://schemas.microsoft.com/office/drawing/2016/5/9/chartex" xmlns:cx4="http://schemas.microsoft.com/office/drawing/2016/5/10/chartex" xmlns:cx5="http://schemas.microsoft.com/office/drawing/2016/5/11/chartex" xmlns:cx6="http://schemas.microsoft.com/office/drawing/2016/5/12/chartex" xmlns:cx7="http://schemas.microsoft.com/office/drawing/2016/5/13/chartex" xmlns:cx8="http://schemas.microsoft.com/office/drawing/2016/5/14/chartex" xmlns:mc="http://schemas.openxmlformats.org/markup-compatibility/2006" xmlns:aink="http://schemas.microsoft.com/office/drawing/2016/ink" xmlns:am3d="http://schemas.microsoft.com/office/drawing/2017/model3d" xmlns:o="urn:schemas-microsoft-com:office:office" xmlns:r="http://schemas.openxmlformats.org/officeDocument/2006/relationships" xmlns:m="http://schemas.openxmlformats.org/officeDocument/2006/math" xmlns:v="urn:schemas-microsoft-com:vml" xmlns:wp14="http://schemas.microsoft.com/office/word/2010/wordprocessingDrawing" xmlns:wp="http://schemas.openxmlformats.org/drawingml/2006/wordprocessingDrawing" xmlns:w10="urn:schemas-microsoft-com:office:word" xmlns:w="http://schemas.openxmlformats.org/wordprocessingml/2006/main" xmlns:w14="http://schemas.microsoft.com/office/word/2010/wordml" xmlns:w15="http://schemas.microsoft.com/office/word/2012/wordml" xmlns:w16cid="http://schemas.microsoft.com/office/word/2016/wordml/cid" xmlns:w16se="http://schemas.microsoft.com/office/word/2015/wordml/symex" xmlns:wpg="http://schemas.microsoft.com/office/word/2010/wordprocessingGroup" xmlns:wpi="http://schemas.microsoft.com/office/word/2010/wordprocessingInk" xmlns:wne="http://schemas.microsoft.com/office/word/2006/wordml" xmlns:wps="http://schemas.microsoft.com/office/word/2010/wordprocessingShape" mc:Ignorable="w14 w15 w16se w16cid wp14">
   <w:body>
+    <w:p>
+      <w:r>
+        <w:rPr>
+          <w:sz w:val="36"/>
+          <w:szCs w:val="36"/>
+        </w:rPr>
+        <w:t>Property</w:t>
+      </w:r>
+    </w:p>
     <w:tbl>
       <w:tblPr>
         <w:tblStyle w:val="TableGrid"/>
-        <w:tblW w:w="0" w:type="auto"/>
+        <w:tblW w:w="13036" w:type="dxa"/>
         <w:tblLook w:val="04A0" w:firstRow="1" w:lastRow="0" w:firstColumn="1" w:lastColumn="0" w:noHBand="0" w:noVBand="1"/>
       </w:tblPr>
       <w:tblGrid>
-        <w:gridCol w:w="1502"/>
-        <w:gridCol w:w="1434"/>
-        <w:gridCol w:w="1332"/>
-        <w:gridCol w:w="1350"/>
-        <w:gridCol w:w="1382"/>
-        <w:gridCol w:w="1175"/>
-        <w:gridCol w:w="1175"/>
+        <w:gridCol w:w="1331"/>
+        <w:gridCol w:w="2633"/>
+        <w:gridCol w:w="2127"/>
+        <w:gridCol w:w="850"/>
+        <w:gridCol w:w="1418"/>
+        <w:gridCol w:w="1701"/>
+        <w:gridCol w:w="1701"/>
+        <w:gridCol w:w="1275"/>
       </w:tblGrid>
       <w:tr>
         <w:tc>
           <w:tcPr>
-            <w:tcW w:w="1502" w:type="dxa"/>
+            <w:tcW w:w="1331" w:type="dxa"/>
+            <w:vAlign w:val="center"/>
+          </w:tcPr>
+          <w:p>
+            <w:pPr>
+              <w:jc w:val="center"/>
+              <w:rPr>
+                <w:sz w:val="16"/>
+              </w:rPr>
+            </w:pPr>
+            <w:r>
+              <w:rPr>
+                <w:sz w:val="16"/>
+              </w:rPr>
+              <w:t>Method</w:t>
+            </w:r>
+          </w:p>
+        </w:tc>
+        <w:tc>
+          <w:tcPr>
+            <w:tcW w:w="2633" w:type="dxa"/>
+            <w:vAlign w:val="center"/>
           </w:tcPr>
           <w:p>
             <w:pPr>
@@ -36,10 +67,25 @@
               <w:t>Function</w:t>
             </w:r>
           </w:p>
-        </w:tc>
-        <w:tc>
-          <w:tcPr>
-            <w:tcW w:w="1434" w:type="dxa"/>
+          <w:p>
+            <w:pPr>
+              <w:jc w:val="center"/>
+              <w:rPr>
+                <w:sz w:val="16"/>
+              </w:rPr>
+            </w:pPr>
+            <w:r>
+              <w:rPr>
+                <w:sz w:val="16"/>
+              </w:rPr>
+              <w:t>Parameters</w:t>
+            </w:r>
+          </w:p>
+        </w:tc>
+        <w:tc>
+          <w:tcPr>
+            <w:tcW w:w="2127" w:type="dxa"/>
+            <w:vAlign w:val="center"/>
           </w:tcPr>
           <w:p>
             <w:pPr>
@@ -58,7 +104,8 @@
         </w:tc>
         <w:tc>
           <w:tcPr>
-            <w:tcW w:w="1332" w:type="dxa"/>
+            <w:tcW w:w="850" w:type="dxa"/>
+            <w:vAlign w:val="center"/>
           </w:tcPr>
           <w:p>
             <w:pPr>
@@ -77,34 +124,28 @@
         </w:tc>
         <w:tc>
           <w:tcPr>
-            <w:tcW w:w="1350" w:type="dxa"/>
-          </w:tcPr>
-          <w:p>
-            <w:pPr>
-              <w:jc w:val="center"/>
-              <w:rPr>
-                <w:sz w:val="16"/>
-              </w:rPr>
-            </w:pPr>
-            <w:r>
-              <w:rPr>
-                <w:sz w:val="16"/>
-              </w:rPr>
-              <w:t>Test Cas</w:t>
-            </w:r>
-            <w:bookmarkStart w:id="0" w:name="_GoBack"/>
-            <w:bookmarkEnd w:id="0"/>
-            <w:r>
-              <w:rPr>
-                <w:sz w:val="16"/>
-              </w:rPr>
-              <w:t>e</w:t>
-            </w:r>
-          </w:p>
-        </w:tc>
-        <w:tc>
-          <w:tcPr>
-            <w:tcW w:w="1382" w:type="dxa"/>
+            <w:tcW w:w="1418" w:type="dxa"/>
+            <w:vAlign w:val="center"/>
+          </w:tcPr>
+          <w:p>
+            <w:pPr>
+              <w:jc w:val="center"/>
+              <w:rPr>
+                <w:sz w:val="16"/>
+              </w:rPr>
+            </w:pPr>
+            <w:r>
+              <w:rPr>
+                <w:sz w:val="16"/>
+              </w:rPr>
+              <w:t>Test Case</w:t>
+            </w:r>
+          </w:p>
+        </w:tc>
+        <w:tc>
+          <w:tcPr>
+            <w:tcW w:w="1701" w:type="dxa"/>
+            <w:vAlign w:val="center"/>
           </w:tcPr>
           <w:p>
             <w:pPr>
@@ -123,7 +164,8 @@
         </w:tc>
         <w:tc>
           <w:tcPr>
-            <w:tcW w:w="1175" w:type="dxa"/>
+            <w:tcW w:w="1701" w:type="dxa"/>
+            <w:vAlign w:val="center"/>
           </w:tcPr>
           <w:p>
             <w:pPr>
@@ -142,7 +184,8 @@
         </w:tc>
         <w:tc>
           <w:tcPr>
-            <w:tcW w:w="1175" w:type="dxa"/>
+            <w:tcW w:w="1275" w:type="dxa"/>
+            <w:vAlign w:val="center"/>
           </w:tcPr>
           <w:p>
             <w:pPr>
@@ -156,193 +199,942 @@
                 <w:sz w:val="16"/>
               </w:rPr>
               <w:t>Pass or Fail</w:t>
+            </w:r>
+            <w:r>
+              <w:rPr>
+                <w:sz w:val="16"/>
+              </w:rPr>
+              <w:t xml:space="preserve"> (P/F)</w:t>
             </w:r>
           </w:p>
         </w:tc>
       </w:tr>
       <w:tr>
-        <w:tc>
-          <w:tcPr>
-            <w:tcW w:w="1502" w:type="dxa"/>
-          </w:tcPr>
-          <w:p>
-            <w:pPr>
-              <w:jc w:val="center"/>
-              <w:rPr>
-                <w:sz w:val="16"/>
-              </w:rPr>
-            </w:pPr>
-          </w:p>
-        </w:tc>
-        <w:tc>
-          <w:tcPr>
-            <w:tcW w:w="1434" w:type="dxa"/>
-          </w:tcPr>
-          <w:p>
-            <w:pPr>
-              <w:jc w:val="center"/>
-              <w:rPr>
-                <w:sz w:val="16"/>
-              </w:rPr>
-            </w:pPr>
-          </w:p>
-        </w:tc>
-        <w:tc>
-          <w:tcPr>
-            <w:tcW w:w="1332" w:type="dxa"/>
-          </w:tcPr>
-          <w:p>
-            <w:pPr>
-              <w:jc w:val="center"/>
-              <w:rPr>
-                <w:sz w:val="16"/>
-              </w:rPr>
-            </w:pPr>
-          </w:p>
-        </w:tc>
-        <w:tc>
-          <w:tcPr>
-            <w:tcW w:w="1350" w:type="dxa"/>
-          </w:tcPr>
-          <w:p>
-            <w:pPr>
-              <w:jc w:val="center"/>
-              <w:rPr>
-                <w:sz w:val="16"/>
-              </w:rPr>
-            </w:pPr>
-          </w:p>
-        </w:tc>
-        <w:tc>
-          <w:tcPr>
-            <w:tcW w:w="1382" w:type="dxa"/>
-          </w:tcPr>
-          <w:p>
-            <w:pPr>
-              <w:jc w:val="center"/>
-              <w:rPr>
-                <w:sz w:val="16"/>
-              </w:rPr>
-            </w:pPr>
-          </w:p>
-        </w:tc>
-        <w:tc>
-          <w:tcPr>
-            <w:tcW w:w="1175" w:type="dxa"/>
-          </w:tcPr>
-          <w:p>
-            <w:pPr>
-              <w:jc w:val="center"/>
-              <w:rPr>
-                <w:sz w:val="16"/>
-              </w:rPr>
-            </w:pPr>
-          </w:p>
-        </w:tc>
-        <w:tc>
-          <w:tcPr>
-            <w:tcW w:w="1175" w:type="dxa"/>
-          </w:tcPr>
-          <w:p>
-            <w:pPr>
-              <w:jc w:val="center"/>
-              <w:rPr>
-                <w:sz w:val="16"/>
-              </w:rPr>
-            </w:pPr>
+        <w:trPr>
+          <w:trHeight w:val="776"/>
+        </w:trPr>
+        <w:tc>
+          <w:tcPr>
+            <w:tcW w:w="1331" w:type="dxa"/>
+            <w:vAlign w:val="center"/>
+          </w:tcPr>
+          <w:p>
+            <w:pPr>
+              <w:jc w:val="center"/>
+              <w:rPr>
+                <w:sz w:val="16"/>
+              </w:rPr>
+            </w:pPr>
+            <w:proofErr w:type="spellStart"/>
+            <w:proofErr w:type="gramStart"/>
+            <w:r>
+              <w:rPr>
+                <w:sz w:val="16"/>
+              </w:rPr>
+              <w:t>receiveMoney</w:t>
+            </w:r>
+            <w:proofErr w:type="spellEnd"/>
+            <w:r>
+              <w:rPr>
+                <w:sz w:val="16"/>
+              </w:rPr>
+              <w:t>(</w:t>
+            </w:r>
+            <w:proofErr w:type="gramEnd"/>
+            <w:r>
+              <w:rPr>
+                <w:sz w:val="16"/>
+              </w:rPr>
+              <w:t>)</w:t>
+            </w:r>
+          </w:p>
+        </w:tc>
+        <w:tc>
+          <w:tcPr>
+            <w:tcW w:w="2633" w:type="dxa"/>
+            <w:vAlign w:val="center"/>
+          </w:tcPr>
+          <w:p>
+            <w:pPr>
+              <w:rPr>
+                <w:sz w:val="16"/>
+              </w:rPr>
+            </w:pPr>
+          </w:p>
+          <w:p>
+            <w:pPr>
+              <w:rPr>
+                <w:rFonts w:ascii="Times New Roman" w:eastAsia="Times New Roman" w:hAnsi="Times New Roman" w:cs="Times New Roman"/>
+                <w:sz w:val="24"/>
+                <w:szCs w:val="24"/>
+              </w:rPr>
+            </w:pPr>
+            <w:r>
+              <w:rPr>
+                <w:sz w:val="16"/>
+              </w:rPr>
+              <w:t>double – amount to be added</w:t>
+            </w:r>
+          </w:p>
+          <w:p>
+            <w:pPr>
+              <w:jc w:val="center"/>
+              <w:rPr>
+                <w:sz w:val="16"/>
+              </w:rPr>
+            </w:pPr>
+          </w:p>
+        </w:tc>
+        <w:tc>
+          <w:tcPr>
+            <w:tcW w:w="2127" w:type="dxa"/>
+            <w:vAlign w:val="center"/>
+          </w:tcPr>
+          <w:p>
+            <w:pPr>
+              <w:jc w:val="center"/>
+              <w:rPr>
+                <w:sz w:val="16"/>
+              </w:rPr>
+            </w:pPr>
+            <w:r>
+              <w:rPr>
+                <w:sz w:val="16"/>
+              </w:rPr>
+              <w:t xml:space="preserve">This method </w:t>
+            </w:r>
+            <w:r>
+              <w:rPr>
+                <w:sz w:val="16"/>
+              </w:rPr>
+              <w:t>adds money to the player</w:t>
+            </w:r>
+            <w:r>
+              <w:rPr>
+                <w:sz w:val="16"/>
+              </w:rPr>
+              <w:t>.</w:t>
+            </w:r>
+          </w:p>
+        </w:tc>
+        <w:tc>
+          <w:tcPr>
+            <w:tcW w:w="850" w:type="dxa"/>
+            <w:vAlign w:val="center"/>
+          </w:tcPr>
+          <w:p>
+            <w:pPr>
+              <w:jc w:val="center"/>
+              <w:rPr>
+                <w:sz w:val="16"/>
+              </w:rPr>
+            </w:pPr>
+            <w:r>
+              <w:rPr>
+                <w:sz w:val="16"/>
+              </w:rPr>
+              <w:t>1</w:t>
+            </w:r>
+          </w:p>
+        </w:tc>
+        <w:tc>
+          <w:tcPr>
+            <w:tcW w:w="1418" w:type="dxa"/>
+            <w:vAlign w:val="center"/>
+          </w:tcPr>
+          <w:p>
+            <w:pPr>
+              <w:rPr>
+                <w:sz w:val="16"/>
+              </w:rPr>
+            </w:pPr>
+            <w:r>
+              <w:rPr>
+                <w:sz w:val="16"/>
+              </w:rPr>
+              <w:t xml:space="preserve">Added a value </w:t>
+            </w:r>
+            <w:r>
+              <w:rPr>
+                <w:color w:val="FF0000"/>
+                <w:sz w:val="16"/>
+              </w:rPr>
+              <w:t>above zero.</w:t>
+            </w:r>
+          </w:p>
+        </w:tc>
+        <w:tc>
+          <w:tcPr>
+            <w:tcW w:w="1701" w:type="dxa"/>
+            <w:vAlign w:val="center"/>
+          </w:tcPr>
+          <w:p>
+            <w:pPr>
+              <w:jc w:val="center"/>
+              <w:rPr>
+                <w:sz w:val="16"/>
+              </w:rPr>
+            </w:pPr>
+            <w:r>
+              <w:rPr>
+                <w:sz w:val="16"/>
+              </w:rPr>
+              <w:t xml:space="preserve">Player’s money is incremented by value passed in parameter. </w:t>
+            </w:r>
+          </w:p>
+        </w:tc>
+        <w:tc>
+          <w:tcPr>
+            <w:tcW w:w="1701" w:type="dxa"/>
+            <w:vAlign w:val="center"/>
+          </w:tcPr>
+          <w:p>
+            <w:pPr>
+              <w:jc w:val="center"/>
+              <w:rPr>
+                <w:sz w:val="16"/>
+              </w:rPr>
+            </w:pPr>
+            <w:r>
+              <w:rPr>
+                <w:sz w:val="16"/>
+              </w:rPr>
+              <w:t>Player’s</w:t>
+            </w:r>
+            <w:r>
+              <w:rPr>
+                <w:sz w:val="16"/>
+              </w:rPr>
+              <w:t xml:space="preserve"> money</w:t>
+            </w:r>
+            <w:r>
+              <w:rPr>
+                <w:sz w:val="16"/>
+              </w:rPr>
+              <w:t xml:space="preserve"> is incremented by value passed in parameter.</w:t>
+            </w:r>
+          </w:p>
+        </w:tc>
+        <w:tc>
+          <w:tcPr>
+            <w:tcW w:w="1275" w:type="dxa"/>
+            <w:vAlign w:val="center"/>
+          </w:tcPr>
+          <w:p>
+            <w:pPr>
+              <w:jc w:val="center"/>
+              <w:rPr>
+                <w:sz w:val="16"/>
+              </w:rPr>
+            </w:pPr>
+            <w:r>
+              <w:rPr>
+                <w:sz w:val="16"/>
+              </w:rPr>
+              <w:t>P</w:t>
+            </w:r>
           </w:p>
         </w:tc>
       </w:tr>
       <w:tr>
-        <w:tc>
-          <w:tcPr>
-            <w:tcW w:w="1502" w:type="dxa"/>
-          </w:tcPr>
-          <w:p>
-            <w:pPr>
-              <w:jc w:val="center"/>
-              <w:rPr>
-                <w:sz w:val="16"/>
-              </w:rPr>
-            </w:pPr>
-          </w:p>
-        </w:tc>
-        <w:tc>
-          <w:tcPr>
-            <w:tcW w:w="1434" w:type="dxa"/>
-          </w:tcPr>
-          <w:p>
-            <w:pPr>
-              <w:jc w:val="center"/>
-              <w:rPr>
-                <w:sz w:val="16"/>
-              </w:rPr>
-            </w:pPr>
-          </w:p>
-        </w:tc>
-        <w:tc>
-          <w:tcPr>
-            <w:tcW w:w="1332" w:type="dxa"/>
-          </w:tcPr>
-          <w:p>
-            <w:pPr>
-              <w:jc w:val="center"/>
-              <w:rPr>
-                <w:sz w:val="16"/>
-              </w:rPr>
-            </w:pPr>
-          </w:p>
-        </w:tc>
-        <w:tc>
-          <w:tcPr>
-            <w:tcW w:w="1350" w:type="dxa"/>
-          </w:tcPr>
-          <w:p>
-            <w:pPr>
-              <w:jc w:val="center"/>
-              <w:rPr>
-                <w:sz w:val="16"/>
-              </w:rPr>
-            </w:pPr>
-          </w:p>
-        </w:tc>
-        <w:tc>
-          <w:tcPr>
-            <w:tcW w:w="1382" w:type="dxa"/>
-          </w:tcPr>
-          <w:p>
-            <w:pPr>
-              <w:jc w:val="center"/>
-              <w:rPr>
-                <w:sz w:val="16"/>
-              </w:rPr>
-            </w:pPr>
-          </w:p>
-        </w:tc>
-        <w:tc>
-          <w:tcPr>
-            <w:tcW w:w="1175" w:type="dxa"/>
-          </w:tcPr>
-          <w:p>
-            <w:pPr>
-              <w:jc w:val="center"/>
-              <w:rPr>
-                <w:sz w:val="16"/>
-              </w:rPr>
-            </w:pPr>
-          </w:p>
-        </w:tc>
-        <w:tc>
-          <w:tcPr>
-            <w:tcW w:w="1175" w:type="dxa"/>
-          </w:tcPr>
-          <w:p>
-            <w:pPr>
-              <w:jc w:val="center"/>
-              <w:rPr>
-                <w:sz w:val="16"/>
-              </w:rPr>
-            </w:pPr>
+        <w:trPr>
+          <w:trHeight w:val="776"/>
+        </w:trPr>
+        <w:tc>
+          <w:tcPr>
+            <w:tcW w:w="1331" w:type="dxa"/>
+            <w:vAlign w:val="center"/>
+          </w:tcPr>
+          <w:p>
+            <w:pPr>
+              <w:jc w:val="center"/>
+              <w:rPr>
+                <w:sz w:val="16"/>
+              </w:rPr>
+            </w:pPr>
+          </w:p>
+        </w:tc>
+        <w:tc>
+          <w:tcPr>
+            <w:tcW w:w="2633" w:type="dxa"/>
+            <w:vAlign w:val="center"/>
+          </w:tcPr>
+          <w:p>
+            <w:pPr>
+              <w:rPr>
+                <w:sz w:val="16"/>
+              </w:rPr>
+            </w:pPr>
+          </w:p>
+        </w:tc>
+        <w:tc>
+          <w:tcPr>
+            <w:tcW w:w="2127" w:type="dxa"/>
+            <w:vAlign w:val="center"/>
+          </w:tcPr>
+          <w:p>
+            <w:pPr>
+              <w:jc w:val="center"/>
+              <w:rPr>
+                <w:sz w:val="16"/>
+              </w:rPr>
+            </w:pPr>
+          </w:p>
+        </w:tc>
+        <w:tc>
+          <w:tcPr>
+            <w:tcW w:w="850" w:type="dxa"/>
+            <w:vAlign w:val="center"/>
+          </w:tcPr>
+          <w:p>
+            <w:pPr>
+              <w:jc w:val="center"/>
+              <w:rPr>
+                <w:sz w:val="16"/>
+              </w:rPr>
+            </w:pPr>
+            <w:r>
+              <w:rPr>
+                <w:sz w:val="16"/>
+              </w:rPr>
+              <w:t>2</w:t>
+            </w:r>
+          </w:p>
+        </w:tc>
+        <w:tc>
+          <w:tcPr>
+            <w:tcW w:w="1418" w:type="dxa"/>
+            <w:vAlign w:val="center"/>
+          </w:tcPr>
+          <w:p>
+            <w:pPr>
+              <w:rPr>
+                <w:sz w:val="16"/>
+              </w:rPr>
+            </w:pPr>
+            <w:r>
+              <w:rPr>
+                <w:sz w:val="16"/>
+              </w:rPr>
+              <w:t xml:space="preserve">Added a value </w:t>
+            </w:r>
+            <w:r>
+              <w:rPr>
+                <w:color w:val="FF0000"/>
+                <w:sz w:val="16"/>
+              </w:rPr>
+              <w:t>below zero</w:t>
+            </w:r>
+            <w:r>
+              <w:rPr>
+                <w:sz w:val="16"/>
+              </w:rPr>
+              <w:t xml:space="preserve">. </w:t>
+            </w:r>
+          </w:p>
+        </w:tc>
+        <w:tc>
+          <w:tcPr>
+            <w:tcW w:w="1701" w:type="dxa"/>
+            <w:vAlign w:val="center"/>
+          </w:tcPr>
+          <w:p>
+            <w:pPr>
+              <w:jc w:val="center"/>
+              <w:rPr>
+                <w:sz w:val="16"/>
+              </w:rPr>
+            </w:pPr>
+            <w:r>
+              <w:rPr>
+                <w:sz w:val="16"/>
+              </w:rPr>
+              <w:t xml:space="preserve">Player’s money is unchanged. </w:t>
+            </w:r>
+          </w:p>
+        </w:tc>
+        <w:tc>
+          <w:tcPr>
+            <w:tcW w:w="1701" w:type="dxa"/>
+            <w:vAlign w:val="center"/>
+          </w:tcPr>
+          <w:p>
+            <w:pPr>
+              <w:jc w:val="center"/>
+              <w:rPr>
+                <w:sz w:val="16"/>
+              </w:rPr>
+            </w:pPr>
+            <w:r>
+              <w:rPr>
+                <w:sz w:val="16"/>
+              </w:rPr>
+              <w:t>Player’s money is unchanged.</w:t>
+            </w:r>
+          </w:p>
+        </w:tc>
+        <w:tc>
+          <w:tcPr>
+            <w:tcW w:w="1275" w:type="dxa"/>
+            <w:vAlign w:val="center"/>
+          </w:tcPr>
+          <w:p>
+            <w:pPr>
+              <w:jc w:val="center"/>
+              <w:rPr>
+                <w:sz w:val="16"/>
+              </w:rPr>
+            </w:pPr>
+            <w:r>
+              <w:rPr>
+                <w:sz w:val="16"/>
+              </w:rPr>
+              <w:t>P</w:t>
+            </w:r>
+          </w:p>
+        </w:tc>
+      </w:tr>
+      <w:tr>
+        <w:trPr>
+          <w:trHeight w:val="776"/>
+        </w:trPr>
+        <w:tc>
+          <w:tcPr>
+            <w:tcW w:w="1331" w:type="dxa"/>
+            <w:vAlign w:val="center"/>
+          </w:tcPr>
+          <w:p>
+            <w:pPr>
+              <w:jc w:val="center"/>
+              <w:rPr>
+                <w:sz w:val="16"/>
+              </w:rPr>
+            </w:pPr>
+            <w:proofErr w:type="spellStart"/>
+            <w:proofErr w:type="gramStart"/>
+            <w:r>
+              <w:rPr>
+                <w:sz w:val="16"/>
+              </w:rPr>
+              <w:t>giveMoney</w:t>
+            </w:r>
+            <w:proofErr w:type="spellEnd"/>
+            <w:r>
+              <w:rPr>
+                <w:sz w:val="16"/>
+              </w:rPr>
+              <w:t>(</w:t>
+            </w:r>
+            <w:proofErr w:type="gramEnd"/>
+            <w:r>
+              <w:rPr>
+                <w:sz w:val="16"/>
+              </w:rPr>
+              <w:t>)</w:t>
+            </w:r>
+          </w:p>
+        </w:tc>
+        <w:tc>
+          <w:tcPr>
+            <w:tcW w:w="2633" w:type="dxa"/>
+            <w:vAlign w:val="center"/>
+          </w:tcPr>
+          <w:p>
+            <w:pPr>
+              <w:rPr>
+                <w:sz w:val="16"/>
+              </w:rPr>
+            </w:pPr>
+            <w:r>
+              <w:rPr>
+                <w:sz w:val="16"/>
+              </w:rPr>
+              <w:t xml:space="preserve">double – amount to be </w:t>
+            </w:r>
+            <w:r>
+              <w:rPr>
+                <w:sz w:val="16"/>
+              </w:rPr>
+              <w:t>deducted</w:t>
+            </w:r>
+          </w:p>
+        </w:tc>
+        <w:tc>
+          <w:tcPr>
+            <w:tcW w:w="2127" w:type="dxa"/>
+            <w:vAlign w:val="center"/>
+          </w:tcPr>
+          <w:p>
+            <w:pPr>
+              <w:jc w:val="center"/>
+              <w:rPr>
+                <w:sz w:val="16"/>
+              </w:rPr>
+            </w:pPr>
+            <w:r>
+              <w:rPr>
+                <w:sz w:val="16"/>
+              </w:rPr>
+              <w:t>This method removes money from the player.</w:t>
+            </w:r>
+          </w:p>
+        </w:tc>
+        <w:tc>
+          <w:tcPr>
+            <w:tcW w:w="850" w:type="dxa"/>
+            <w:vAlign w:val="center"/>
+          </w:tcPr>
+          <w:p>
+            <w:pPr>
+              <w:jc w:val="center"/>
+              <w:rPr>
+                <w:sz w:val="16"/>
+              </w:rPr>
+            </w:pPr>
+            <w:r>
+              <w:rPr>
+                <w:sz w:val="16"/>
+              </w:rPr>
+              <w:t>1</w:t>
+            </w:r>
+          </w:p>
+        </w:tc>
+        <w:tc>
+          <w:tcPr>
+            <w:tcW w:w="1418" w:type="dxa"/>
+            <w:vAlign w:val="center"/>
+          </w:tcPr>
+          <w:p>
+            <w:pPr>
+              <w:rPr>
+                <w:sz w:val="16"/>
+              </w:rPr>
+            </w:pPr>
+            <w:r>
+              <w:rPr>
+                <w:sz w:val="16"/>
+              </w:rPr>
+              <w:t xml:space="preserve">Deducted </w:t>
+            </w:r>
+            <w:r>
+              <w:rPr>
+                <w:sz w:val="16"/>
+              </w:rPr>
+              <w:t xml:space="preserve">a value </w:t>
+            </w:r>
+            <w:r>
+              <w:rPr>
+                <w:color w:val="FF0000"/>
+                <w:sz w:val="16"/>
+              </w:rPr>
+              <w:t>below zero</w:t>
+            </w:r>
+            <w:r>
+              <w:rPr>
+                <w:sz w:val="16"/>
+              </w:rPr>
+              <w:t xml:space="preserve">. </w:t>
+            </w:r>
+          </w:p>
+        </w:tc>
+        <w:tc>
+          <w:tcPr>
+            <w:tcW w:w="1701" w:type="dxa"/>
+            <w:vAlign w:val="center"/>
+          </w:tcPr>
+          <w:p>
+            <w:pPr>
+              <w:jc w:val="center"/>
+              <w:rPr>
+                <w:sz w:val="16"/>
+              </w:rPr>
+            </w:pPr>
+            <w:r>
+              <w:rPr>
+                <w:sz w:val="16"/>
+              </w:rPr>
+              <w:t xml:space="preserve">Player’s money is unchanged. </w:t>
+            </w:r>
+          </w:p>
+        </w:tc>
+        <w:tc>
+          <w:tcPr>
+            <w:tcW w:w="1701" w:type="dxa"/>
+            <w:vAlign w:val="center"/>
+          </w:tcPr>
+          <w:p>
+            <w:pPr>
+              <w:jc w:val="center"/>
+              <w:rPr>
+                <w:sz w:val="16"/>
+              </w:rPr>
+            </w:pPr>
+            <w:r>
+              <w:rPr>
+                <w:sz w:val="16"/>
+              </w:rPr>
+              <w:t>Player’s money is unchanged.</w:t>
+            </w:r>
+          </w:p>
+        </w:tc>
+        <w:tc>
+          <w:tcPr>
+            <w:tcW w:w="1275" w:type="dxa"/>
+            <w:vAlign w:val="center"/>
+          </w:tcPr>
+          <w:p>
+            <w:pPr>
+              <w:jc w:val="center"/>
+              <w:rPr>
+                <w:sz w:val="16"/>
+              </w:rPr>
+            </w:pPr>
+            <w:r>
+              <w:rPr>
+                <w:sz w:val="16"/>
+              </w:rPr>
+              <w:t>P</w:t>
+            </w:r>
+          </w:p>
+        </w:tc>
+      </w:tr>
+      <w:tr>
+        <w:trPr>
+          <w:trHeight w:val="776"/>
+        </w:trPr>
+        <w:tc>
+          <w:tcPr>
+            <w:tcW w:w="1331" w:type="dxa"/>
+            <w:vAlign w:val="center"/>
+          </w:tcPr>
+          <w:p>
+            <w:pPr>
+              <w:jc w:val="center"/>
+              <w:rPr>
+                <w:sz w:val="16"/>
+              </w:rPr>
+            </w:pPr>
+          </w:p>
+        </w:tc>
+        <w:tc>
+          <w:tcPr>
+            <w:tcW w:w="2633" w:type="dxa"/>
+            <w:vAlign w:val="center"/>
+          </w:tcPr>
+          <w:p>
+            <w:pPr>
+              <w:rPr>
+                <w:sz w:val="16"/>
+              </w:rPr>
+            </w:pPr>
+          </w:p>
+        </w:tc>
+        <w:tc>
+          <w:tcPr>
+            <w:tcW w:w="2127" w:type="dxa"/>
+            <w:vAlign w:val="center"/>
+          </w:tcPr>
+          <w:p>
+            <w:pPr>
+              <w:jc w:val="center"/>
+              <w:rPr>
+                <w:sz w:val="16"/>
+              </w:rPr>
+            </w:pPr>
+          </w:p>
+        </w:tc>
+        <w:tc>
+          <w:tcPr>
+            <w:tcW w:w="850" w:type="dxa"/>
+            <w:vAlign w:val="center"/>
+          </w:tcPr>
+          <w:p>
+            <w:pPr>
+              <w:jc w:val="center"/>
+              <w:rPr>
+                <w:sz w:val="16"/>
+              </w:rPr>
+            </w:pPr>
+            <w:r>
+              <w:rPr>
+                <w:sz w:val="16"/>
+              </w:rPr>
+              <w:t>2</w:t>
+            </w:r>
+          </w:p>
+        </w:tc>
+        <w:tc>
+          <w:tcPr>
+            <w:tcW w:w="1418" w:type="dxa"/>
+            <w:vAlign w:val="center"/>
+          </w:tcPr>
+          <w:p>
+            <w:pPr>
+              <w:rPr>
+                <w:sz w:val="16"/>
+              </w:rPr>
+            </w:pPr>
+            <w:r>
+              <w:rPr>
+                <w:sz w:val="16"/>
+              </w:rPr>
+              <w:t xml:space="preserve">Deducted </w:t>
+            </w:r>
+            <w:r>
+              <w:rPr>
+                <w:sz w:val="16"/>
+              </w:rPr>
+              <w:t xml:space="preserve">a value </w:t>
+            </w:r>
+            <w:r>
+              <w:rPr>
+                <w:color w:val="FF0000"/>
+                <w:sz w:val="16"/>
+              </w:rPr>
+              <w:t>above zero.</w:t>
+            </w:r>
+          </w:p>
+        </w:tc>
+        <w:tc>
+          <w:tcPr>
+            <w:tcW w:w="1701" w:type="dxa"/>
+            <w:vAlign w:val="center"/>
+          </w:tcPr>
+          <w:p>
+            <w:pPr>
+              <w:jc w:val="center"/>
+              <w:rPr>
+                <w:sz w:val="16"/>
+              </w:rPr>
+            </w:pPr>
+            <w:r>
+              <w:rPr>
+                <w:sz w:val="16"/>
+              </w:rPr>
+              <w:t>Player’s money is</w:t>
+            </w:r>
+            <w:r>
+              <w:rPr>
+                <w:sz w:val="16"/>
+              </w:rPr>
+              <w:t xml:space="preserve"> deducted </w:t>
+            </w:r>
+            <w:r>
+              <w:rPr>
+                <w:sz w:val="16"/>
+              </w:rPr>
+              <w:t xml:space="preserve">by value passed in parameter. </w:t>
+            </w:r>
+          </w:p>
+        </w:tc>
+        <w:tc>
+          <w:tcPr>
+            <w:tcW w:w="1701" w:type="dxa"/>
+            <w:vAlign w:val="center"/>
+          </w:tcPr>
+          <w:p>
+            <w:pPr>
+              <w:jc w:val="center"/>
+              <w:rPr>
+                <w:sz w:val="16"/>
+              </w:rPr>
+            </w:pPr>
+            <w:r>
+              <w:rPr>
+                <w:sz w:val="16"/>
+              </w:rPr>
+              <w:t>Player’s money is</w:t>
+            </w:r>
+            <w:r>
+              <w:rPr>
+                <w:sz w:val="16"/>
+              </w:rPr>
+              <w:t xml:space="preserve"> deducted</w:t>
+            </w:r>
+            <w:r>
+              <w:rPr>
+                <w:sz w:val="16"/>
+              </w:rPr>
+              <w:t xml:space="preserve"> by value passed in parameter.</w:t>
+            </w:r>
+          </w:p>
+        </w:tc>
+        <w:tc>
+          <w:tcPr>
+            <w:tcW w:w="1275" w:type="dxa"/>
+            <w:vAlign w:val="center"/>
+          </w:tcPr>
+          <w:p>
+            <w:pPr>
+              <w:jc w:val="center"/>
+              <w:rPr>
+                <w:sz w:val="16"/>
+              </w:rPr>
+            </w:pPr>
+            <w:r>
+              <w:rPr>
+                <w:sz w:val="16"/>
+              </w:rPr>
+              <w:t>P</w:t>
+            </w:r>
+          </w:p>
+        </w:tc>
+      </w:tr>
+      <w:tr>
+        <w:trPr>
+          <w:trHeight w:val="776"/>
+        </w:trPr>
+        <w:tc>
+          <w:tcPr>
+            <w:tcW w:w="1331" w:type="dxa"/>
+            <w:vAlign w:val="center"/>
+          </w:tcPr>
+          <w:p>
+            <w:pPr>
+              <w:jc w:val="center"/>
+              <w:rPr>
+                <w:sz w:val="16"/>
+              </w:rPr>
+            </w:pPr>
+          </w:p>
+        </w:tc>
+        <w:tc>
+          <w:tcPr>
+            <w:tcW w:w="2633" w:type="dxa"/>
+            <w:vAlign w:val="center"/>
+          </w:tcPr>
+          <w:p>
+            <w:pPr>
+              <w:rPr>
+                <w:sz w:val="16"/>
+              </w:rPr>
+            </w:pPr>
+          </w:p>
+        </w:tc>
+        <w:tc>
+          <w:tcPr>
+            <w:tcW w:w="2127" w:type="dxa"/>
+            <w:vAlign w:val="center"/>
+          </w:tcPr>
+          <w:p>
+            <w:pPr>
+              <w:jc w:val="center"/>
+              <w:rPr>
+                <w:sz w:val="16"/>
+              </w:rPr>
+            </w:pPr>
+          </w:p>
+        </w:tc>
+        <w:tc>
+          <w:tcPr>
+            <w:tcW w:w="850" w:type="dxa"/>
+            <w:vAlign w:val="center"/>
+          </w:tcPr>
+          <w:p>
+            <w:pPr>
+              <w:jc w:val="center"/>
+              <w:rPr>
+                <w:sz w:val="16"/>
+              </w:rPr>
+            </w:pPr>
+            <w:r>
+              <w:rPr>
+                <w:sz w:val="16"/>
+              </w:rPr>
+              <w:t>3</w:t>
+            </w:r>
+          </w:p>
+        </w:tc>
+        <w:tc>
+          <w:tcPr>
+            <w:tcW w:w="1418" w:type="dxa"/>
+            <w:vAlign w:val="center"/>
+          </w:tcPr>
+          <w:p>
+            <w:pPr>
+              <w:rPr>
+                <w:sz w:val="16"/>
+              </w:rPr>
+            </w:pPr>
+            <w:r>
+              <w:rPr>
+                <w:sz w:val="16"/>
+              </w:rPr>
+              <w:t xml:space="preserve">Deducted a value </w:t>
+            </w:r>
+            <w:r>
+              <w:rPr>
+                <w:sz w:val="16"/>
+              </w:rPr>
+              <w:t xml:space="preserve">that would result to player’s money below </w:t>
+            </w:r>
+            <w:r>
+              <w:rPr>
+                <w:color w:val="FF0000"/>
+                <w:sz w:val="16"/>
+              </w:rPr>
+              <w:t>zero.</w:t>
+            </w:r>
+          </w:p>
+        </w:tc>
+        <w:tc>
+          <w:tcPr>
+            <w:tcW w:w="1701" w:type="dxa"/>
+            <w:vAlign w:val="center"/>
+          </w:tcPr>
+          <w:p>
+            <w:pPr>
+              <w:jc w:val="center"/>
+              <w:rPr>
+                <w:sz w:val="16"/>
+              </w:rPr>
+            </w:pPr>
+            <w:r>
+              <w:rPr>
+                <w:sz w:val="16"/>
+              </w:rPr>
+              <w:t>Player’s money is unchanged.</w:t>
+            </w:r>
+          </w:p>
+        </w:tc>
+        <w:tc>
+          <w:tcPr>
+            <w:tcW w:w="1701" w:type="dxa"/>
+            <w:vAlign w:val="center"/>
+          </w:tcPr>
+          <w:p>
+            <w:pPr>
+              <w:jc w:val="center"/>
+              <w:rPr>
+                <w:sz w:val="16"/>
+              </w:rPr>
+            </w:pPr>
+            <w:r>
+              <w:rPr>
+                <w:sz w:val="16"/>
+              </w:rPr>
+              <w:t>Player’s money is unchanged.</w:t>
+            </w:r>
+          </w:p>
+        </w:tc>
+        <w:tc>
+          <w:tcPr>
+            <w:tcW w:w="1275" w:type="dxa"/>
+            <w:vAlign w:val="center"/>
+          </w:tcPr>
+          <w:p>
+            <w:pPr>
+              <w:jc w:val="center"/>
+              <w:rPr>
+                <w:sz w:val="16"/>
+              </w:rPr>
+            </w:pPr>
+            <w:r>
+              <w:rPr>
+                <w:sz w:val="16"/>
+              </w:rPr>
+              <w:t>P</w:t>
+            </w:r>
           </w:p>
         </w:tc>
       </w:tr>
@@ -354,9 +1146,11 @@
           <w:sz w:val="16"/>
         </w:rPr>
       </w:pPr>
+      <w:bookmarkStart w:id="0" w:name="_GoBack"/>
+      <w:bookmarkEnd w:id="0"/>
     </w:p>
     <w:sectPr>
-      <w:pgSz w:w="12240" w:h="15840"/>
+      <w:pgSz w:w="15840" w:h="12240" w:orient="landscape"/>
       <w:pgMar w:top="1440" w:right="1440" w:bottom="1440" w:left="1440" w:header="708" w:footer="708" w:gutter="0"/>
       <w:cols w:space="708"/>
       <w:docGrid w:linePitch="360"/>
@@ -382,7 +1176,7 @@
       </w:pPr>
     </w:pPrDefault>
   </w:docDefaults>
-  <w:latentStyles w:defLockedState="0" w:defUIPriority="99" w:defSemiHidden="0" w:defUnhideWhenUsed="0" w:defQFormat="0" w:count="375">
+  <w:latentStyles w:defLockedState="0" w:defUIPriority="99" w:defSemiHidden="0" w:defUnhideWhenUsed="0" w:defQFormat="0" w:count="376">
     <w:lsdException w:name="Normal" w:uiPriority="0" w:qFormat="1"/>
     <w:lsdException w:name="heading 1" w:uiPriority="9" w:qFormat="1"/>
     <w:lsdException w:name="heading 2" w:semiHidden="1" w:uiPriority="9" w:unhideWhenUsed="1" w:qFormat="1"/>
@@ -488,7 +1282,6 @@
     <w:lsdException w:name="HTML Sample" w:semiHidden="1" w:unhideWhenUsed="1"/>
     <w:lsdException w:name="HTML Typewriter" w:semiHidden="1" w:unhideWhenUsed="1"/>
     <w:lsdException w:name="HTML Variable" w:semiHidden="1" w:unhideWhenUsed="1"/>
-    <w:lsdException w:name="Normal Table" w:semiHidden="1" w:unhideWhenUsed="1"/>
     <w:lsdException w:name="annotation subject" w:semiHidden="1" w:unhideWhenUsed="1"/>
     <w:lsdException w:name="No List" w:semiHidden="1" w:unhideWhenUsed="1"/>
     <w:lsdException w:name="Outline List 1" w:semiHidden="1" w:unhideWhenUsed="1"/>
@@ -535,10 +1328,8 @@
     <w:lsdException w:name="Table Subtle 2" w:semiHidden="1" w:unhideWhenUsed="1"/>
     <w:lsdException w:name="Table Web 1" w:semiHidden="1" w:unhideWhenUsed="1"/>
     <w:lsdException w:name="Table Web 2" w:semiHidden="1" w:unhideWhenUsed="1"/>
-    <w:lsdException w:name="Table Web 3" w:semiHidden="1" w:unhideWhenUsed="1"/>
     <w:lsdException w:name="Balloon Text" w:semiHidden="1" w:unhideWhenUsed="1"/>
     <w:lsdException w:name="Table Grid" w:uiPriority="39"/>
-    <w:lsdException w:name="Table Theme" w:semiHidden="1" w:unhideWhenUsed="1"/>
     <w:lsdException w:name="Placeholder Text" w:semiHidden="1"/>
     <w:lsdException w:name="No Spacing" w:uiPriority="1" w:qFormat="1"/>
     <w:lsdException w:name="Light Shading" w:uiPriority="60"/>
@@ -758,6 +1549,7 @@
     <w:lsdException w:name="Smart Hyperlink" w:semiHidden="1" w:unhideWhenUsed="1"/>
     <w:lsdException w:name="Hashtag" w:semiHidden="1" w:unhideWhenUsed="1"/>
     <w:lsdException w:name="Unresolved Mention" w:semiHidden="1" w:unhideWhenUsed="1"/>
+    <w:lsdException w:name="Smart Link" w:semiHidden="1" w:unhideWhenUsed="1"/>
   </w:latentStyles>
   <w:style w:type="paragraph" w:default="1" w:styleId="Normal">
     <w:name w:val="Normal"/>

</xml_diff>